<commit_message>
chagned doc file to correct informatione
</commit_message>
<xml_diff>
--- a/std doc files/getchar.docx
+++ b/std doc files/getchar.docx
@@ -257,7 +257,7 @@
           <w:rFonts w:ascii="Source Code Pro Medium" w:cs="Source Code Pro Medium" w:eastAsia="Source Code Pro Medium" w:hAnsi="Source Code Pro Medium"/>
           <w:rtl w:val="0"/>
         </w:rPr>
-        <w:t xml:space="preserve">single character from the keyboard</w:t>
+        <w:t xml:space="preserve">single character from the keyboard. </w:t>
       </w:r>
       <w:r>
         <w:rPr>
@@ -560,7 +560,7 @@
           <w:rFonts w:ascii="Source Code Pro Medium" w:cs="Source Code Pro Medium" w:eastAsia="Source Code Pro Medium" w:hAnsi="Source Code Pro Medium"/>
           <w:rtl w:val="0"/>
         </w:rPr>
-        <w:t xml:space="preserve">Only is able to read on character and can only ignore up to 100 characters past the input buffer. This is when you try to enter more than 1 character in a line. </w:t>
+        <w:t xml:space="preserve">Only is able to read on character and can only ignore up to 100 characters past the input buffer. This is when you try to enter more than 1 character in a line. It only gets the first character you input and ignores all the others</w:t>
       </w:r>
       <w:r>
         <w:rPr>
@@ -1730,7 +1730,7 @@
 
 <file path=customXML/item1.xml><?xml version="1.0" encoding="utf-8"?>
 <go:gDocsCustomXmlDataStorage xmlns:go="http://customooxmlschemas.google.com/" xmlns:r="http://schemas.openxmlformats.org/officeDocument/2006/relationships">
-  <go:docsCustomData xmlns:go="http://customooxmlschemas.google.com/" roundtripDataSignature="AMtx7mgOCIn7reLtyFu4E5MkkTsFmszgkw==">AMUW2mU58zypXQnU7ZMy5q6Cyglc1eOlRO+9qurqwJFr0Vv7/Zo/Yn/2Dh30eiPXYAQUJVwbCB0bIxib2aAef9oSONsOOq9wvWQeYwtBL7Zqmje8i2lUSUY=</go:docsCustomData>
+  <go:docsCustomData xmlns:go="http://customooxmlschemas.google.com/" roundtripDataSignature="AMtx7mgOCIn7reLtyFu4E5MkkTsFmszgkw==">AMUW2mUBVQvQOpoUhqN5UkQ6nEWaTWw+F5KMzZlESdQrDmxxqhatNIVMeRmPX3XhTJXV1WMYIKdPfqZd4YD5Y+a4/r+iCFNAXtg7DUQKZ+/uDIUdZr1qjjA=</go:docsCustomData>
 </go:gDocsCustomXmlDataStorage>
 </file>
 

</xml_diff>